<commit_message>
14. Redux - 100%
</commit_message>
<xml_diff>
--- a/14. Redux/Notes.docx
+++ b/14. Redux/Notes.docx
@@ -193,6 +193,9 @@
     </w:p>
     <w:p>
       <w:r>
+        <w:rPr>
+          <w:noProof/>
+        </w:rPr>
         <w:drawing>
           <wp:inline distT="0" distB="0" distL="0" distR="0" wp14:anchorId="42F43A81" wp14:editId="6C825CCB">
             <wp:extent cx="5943600" cy="2319655"/>
@@ -600,6 +603,9 @@
     </w:p>
     <w:p>
       <w:r>
+        <w:rPr>
+          <w:noProof/>
+        </w:rPr>
         <w:drawing>
           <wp:inline distT="0" distB="0" distL="0" distR="0" wp14:anchorId="7FAF65FA" wp14:editId="7655F95D">
             <wp:extent cx="4253948" cy="1122869"/>
@@ -683,6 +689,9 @@
     </w:p>
     <w:p>
       <w:r>
+        <w:rPr>
+          <w:noProof/>
+        </w:rPr>
         <w:drawing>
           <wp:inline distT="0" distB="0" distL="0" distR="0" wp14:anchorId="36155E7D" wp14:editId="57935A98">
             <wp:extent cx="4723075" cy="972873"/>
@@ -734,6 +743,9 @@
     </w:p>
     <w:p>
       <w:r>
+        <w:rPr>
+          <w:noProof/>
+        </w:rPr>
         <w:drawing>
           <wp:inline distT="0" distB="0" distL="0" distR="0" wp14:anchorId="69CD3582" wp14:editId="2E7A47AB">
             <wp:extent cx="4913906" cy="1854265"/>
@@ -830,6 +842,9 @@
     </w:p>
     <w:p>
       <w:r>
+        <w:rPr>
+          <w:noProof/>
+        </w:rPr>
         <w:drawing>
           <wp:inline distT="0" distB="0" distL="0" distR="0" wp14:anchorId="6CF39D70" wp14:editId="3C27422A">
             <wp:extent cx="3355450" cy="1956336"/>
@@ -881,6 +896,9 @@
     </w:p>
     <w:p>
       <w:r>
+        <w:rPr>
+          <w:noProof/>
+        </w:rPr>
         <w:drawing>
           <wp:inline distT="0" distB="0" distL="0" distR="0" wp14:anchorId="53B61B52" wp14:editId="0AF4E34D">
             <wp:extent cx="3196424" cy="1921622"/>
@@ -1030,6 +1048,9 @@
         </w:numPr>
       </w:pPr>
       <w:r>
+        <w:rPr>
+          <w:noProof/>
+        </w:rPr>
         <w:lastRenderedPageBreak/>
         <w:drawing>
           <wp:inline distT="0" distB="0" distL="0" distR="0" wp14:anchorId="0EF77934" wp14:editId="1735B496">
@@ -1078,6 +1099,9 @@
         <w:tab/>
       </w:r>
       <w:r>
+        <w:rPr>
+          <w:noProof/>
+        </w:rPr>
         <w:drawing>
           <wp:inline distT="0" distB="0" distL="0" distR="0" wp14:anchorId="2E3FB1BF" wp14:editId="7FEB8EF6">
             <wp:extent cx="5943600" cy="981075"/>
@@ -1284,6 +1308,9 @@
         <w:t>This will contain everything that is related to the Customer</w:t>
       </w:r>
       <w:r>
+        <w:rPr>
+          <w:noProof/>
+        </w:rPr>
         <w:drawing>
           <wp:inline distT="0" distB="0" distL="0" distR="0" wp14:anchorId="7814B630" wp14:editId="6ECC21E7">
             <wp:extent cx="1562318" cy="1467055"/>
@@ -1395,6 +1422,9 @@
         </w:numPr>
       </w:pPr>
       <w:r>
+        <w:rPr>
+          <w:noProof/>
+        </w:rPr>
         <w:lastRenderedPageBreak/>
         <w:drawing>
           <wp:inline distT="0" distB="0" distL="0" distR="0" wp14:anchorId="0E72799E" wp14:editId="03171ECE">
@@ -1454,6 +1484,9 @@
         </w:numPr>
       </w:pPr>
       <w:r>
+        <w:rPr>
+          <w:noProof/>
+        </w:rPr>
         <w:drawing>
           <wp:inline distT="0" distB="0" distL="0" distR="0" wp14:anchorId="581507B1" wp14:editId="74F34468">
             <wp:extent cx="4744112" cy="685896"/>
@@ -1524,6 +1557,7 @@
         <w:rPr>
           <w:b/>
           <w:bCs/>
+          <w:noProof/>
         </w:rPr>
         <w:drawing>
           <wp:inline distT="0" distB="0" distL="0" distR="0" wp14:anchorId="134458D0" wp14:editId="313B3950">
@@ -1702,6 +1736,9 @@
     </w:p>
     <w:p>
       <w:r>
+        <w:rPr>
+          <w:noProof/>
+        </w:rPr>
         <w:drawing>
           <wp:inline distT="0" distB="0" distL="0" distR="0" wp14:anchorId="5C663154" wp14:editId="59DA2293">
             <wp:extent cx="3140765" cy="2021511"/>
@@ -1757,6 +1794,9 @@
     </w:p>
     <w:p>
       <w:r>
+        <w:rPr>
+          <w:noProof/>
+        </w:rPr>
         <w:drawing>
           <wp:inline distT="0" distB="0" distL="0" distR="0" wp14:anchorId="49E41EE6" wp14:editId="70B9D9B8">
             <wp:extent cx="5943600" cy="994410"/>
@@ -1854,6 +1894,9 @@
         </w:numPr>
       </w:pPr>
       <w:r>
+        <w:rPr>
+          <w:noProof/>
+        </w:rPr>
         <w:drawing>
           <wp:inline distT="0" distB="0" distL="0" distR="0" wp14:anchorId="0E3FCF4B" wp14:editId="41002C7D">
             <wp:extent cx="4153480" cy="323895"/>
@@ -1912,6 +1955,9 @@
         </w:numPr>
       </w:pPr>
       <w:r>
+        <w:rPr>
+          <w:noProof/>
+        </w:rPr>
         <w:drawing>
           <wp:inline distT="0" distB="0" distL="0" distR="0" wp14:anchorId="68DAD5E6" wp14:editId="666F352E">
             <wp:extent cx="5943600" cy="1410335"/>
@@ -2007,6 +2053,9 @@
         </w:numPr>
       </w:pPr>
       <w:r>
+        <w:rPr>
+          <w:noProof/>
+        </w:rPr>
         <w:drawing>
           <wp:inline distT="0" distB="0" distL="0" distR="0" wp14:anchorId="1A61570D" wp14:editId="35BE3056">
             <wp:extent cx="5601482" cy="914528"/>
@@ -2142,6 +2191,9 @@
     </w:p>
     <w:p>
       <w:r>
+        <w:rPr>
+          <w:noProof/>
+        </w:rPr>
         <w:lastRenderedPageBreak/>
         <w:drawing>
           <wp:inline distT="0" distB="0" distL="0" distR="0" wp14:anchorId="554EC418" wp14:editId="2AFA5402">
@@ -2180,6 +2232,1961 @@
         </w:drawing>
       </w:r>
     </w:p>
+    <w:p/>
+    <w:p>
+      <w:pPr>
+        <w:pStyle w:val="Heading1"/>
+      </w:pPr>
+      <w:r>
+        <w:t>Redux Middleware</w:t>
+      </w:r>
+    </w:p>
+    <w:p>
+      <w:pPr>
+        <w:pStyle w:val="ListParagraph"/>
+        <w:numPr>
+          <w:ilvl w:val="0"/>
+          <w:numId w:val="1"/>
+        </w:numPr>
+      </w:pPr>
+      <w:r>
+        <w:t>Extend the functionality of Redux</w:t>
+      </w:r>
+    </w:p>
+    <w:p/>
+    <w:p>
+      <w:r>
+        <w:t>Where to make an asynchronous API call in Redux?</w:t>
+      </w:r>
+    </w:p>
+    <w:p>
+      <w:pPr>
+        <w:pStyle w:val="ListParagraph"/>
+        <w:numPr>
+          <w:ilvl w:val="0"/>
+          <w:numId w:val="1"/>
+        </w:numPr>
+      </w:pPr>
+      <w:r>
+        <w:t xml:space="preserve">We </w:t>
+      </w:r>
+      <w:r>
+        <w:rPr>
+          <w:b/>
+          <w:bCs/>
+        </w:rPr>
+        <w:t>cannot make</w:t>
+      </w:r>
+      <w:r>
+        <w:t xml:space="preserve"> it inside the Store</w:t>
+      </w:r>
+    </w:p>
+    <w:p>
+      <w:pPr>
+        <w:pStyle w:val="ListParagraph"/>
+        <w:numPr>
+          <w:ilvl w:val="1"/>
+          <w:numId w:val="1"/>
+        </w:numPr>
+      </w:pPr>
+      <w:r>
+        <w:t xml:space="preserve">The reducers are </w:t>
+      </w:r>
+      <w:r>
+        <w:rPr>
+          <w:b/>
+          <w:bCs/>
+        </w:rPr>
+        <w:t>pure functions</w:t>
+      </w:r>
+    </w:p>
+    <w:p>
+      <w:pPr>
+        <w:pStyle w:val="ListParagraph"/>
+        <w:numPr>
+          <w:ilvl w:val="0"/>
+          <w:numId w:val="1"/>
+        </w:numPr>
+      </w:pPr>
+      <w:r>
+        <w:rPr>
+          <w:b/>
+          <w:bCs/>
+        </w:rPr>
+        <w:t>In Middleware!!!</w:t>
+      </w:r>
+    </w:p>
+    <w:p>
+      <w:pPr>
+        <w:pStyle w:val="Heading2"/>
+      </w:pPr>
+      <w:r>
+        <w:t>What is Middleware?</w:t>
+      </w:r>
+    </w:p>
+    <w:p>
+      <w:pPr>
+        <w:pStyle w:val="ListParagraph"/>
+        <w:numPr>
+          <w:ilvl w:val="0"/>
+          <w:numId w:val="1"/>
+        </w:numPr>
+      </w:pPr>
+      <w:r>
+        <w:t>It’s a function that sits between the dispatch and the store</w:t>
+      </w:r>
+    </w:p>
+    <w:p>
+      <w:pPr>
+        <w:pStyle w:val="ListParagraph"/>
+        <w:numPr>
+          <w:ilvl w:val="0"/>
+          <w:numId w:val="1"/>
+        </w:numPr>
+      </w:pPr>
+      <w:r>
+        <w:t>It’s allowing us to run code after dispatching, but before reaching the reducer in the store</w:t>
+      </w:r>
+    </w:p>
+    <w:p>
+      <w:pPr>
+        <w:pStyle w:val="ListParagraph"/>
+        <w:numPr>
+          <w:ilvl w:val="0"/>
+          <w:numId w:val="1"/>
+        </w:numPr>
+      </w:pPr>
+      <w:r>
+        <w:rPr>
+          <w:b/>
+          <w:bCs/>
+        </w:rPr>
+        <w:t>Perfect for:</w:t>
+      </w:r>
+    </w:p>
+    <w:p>
+      <w:pPr>
+        <w:pStyle w:val="ListParagraph"/>
+        <w:numPr>
+          <w:ilvl w:val="1"/>
+          <w:numId w:val="1"/>
+        </w:numPr>
+      </w:pPr>
+      <w:r>
+        <w:t>Asynchronous calls</w:t>
+      </w:r>
+    </w:p>
+    <w:p>
+      <w:pPr>
+        <w:pStyle w:val="ListParagraph"/>
+        <w:numPr>
+          <w:ilvl w:val="1"/>
+          <w:numId w:val="1"/>
+        </w:numPr>
+      </w:pPr>
+      <w:r>
+        <w:t>API calls, timers, logging</w:t>
+      </w:r>
+    </w:p>
+    <w:p>
+      <w:pPr>
+        <w:pStyle w:val="ListParagraph"/>
+        <w:numPr>
+          <w:ilvl w:val="1"/>
+          <w:numId w:val="1"/>
+        </w:numPr>
+      </w:pPr>
+      <w:r>
+        <w:t>The place for side Effects</w:t>
+      </w:r>
+    </w:p>
+    <w:p>
+      <w:pPr>
+        <w:pStyle w:val="ListParagraph"/>
+        <w:numPr>
+          <w:ilvl w:val="0"/>
+          <w:numId w:val="1"/>
+        </w:numPr>
+      </w:pPr>
+      <w:r>
+        <w:t>WE are using a 3</w:t>
+      </w:r>
+      <w:r>
+        <w:rPr>
+          <w:vertAlign w:val="superscript"/>
+        </w:rPr>
+        <w:t>rd</w:t>
+      </w:r>
+      <w:r>
+        <w:t xml:space="preserve"> party middleware library called </w:t>
+      </w:r>
+      <w:r>
+        <w:t>–</w:t>
+      </w:r>
+      <w:r>
+        <w:rPr>
+          <w:b/>
+          <w:bCs/>
+        </w:rPr>
+        <w:t xml:space="preserve"> Thunk</w:t>
+      </w:r>
+    </w:p>
+    <w:p>
+      <w:pPr>
+        <w:pStyle w:val="Heading2"/>
+      </w:pPr>
+      <w:r>
+        <w:t>Making a</w:t>
+      </w:r>
+      <w:r>
+        <w:t>n</w:t>
+      </w:r>
+      <w:r>
+        <w:t xml:space="preserve"> API call using Thunk.</w:t>
+      </w:r>
+    </w:p>
+    <w:p>
+      <w:pPr>
+        <w:pStyle w:val="ListParagraph"/>
+        <w:numPr>
+          <w:ilvl w:val="0"/>
+          <w:numId w:val="1"/>
+        </w:numPr>
+      </w:pPr>
+      <w:r>
+        <w:t>We Deposit Money into a foreign currency and using an API call, we will convert the deposited money into USD</w:t>
+      </w:r>
+    </w:p>
+    <w:p>
+      <w:pPr>
+        <w:pStyle w:val="Heading3"/>
+      </w:pPr>
+      <w:r>
+        <w:t>Steps to use Middleware</w:t>
+      </w:r>
+    </w:p>
+    <w:p>
+      <w:pPr>
+        <w:pStyle w:val="ListParagraph"/>
+        <w:numPr>
+          <w:ilvl w:val="0"/>
+          <w:numId w:val="4"/>
+        </w:numPr>
+      </w:pPr>
+      <w:r>
+        <w:t>Install Middleware Thunk</w:t>
+      </w:r>
+    </w:p>
+    <w:p>
+      <w:pPr>
+        <w:pStyle w:val="ListParagraph"/>
+        <w:numPr>
+          <w:ilvl w:val="1"/>
+          <w:numId w:val="4"/>
+        </w:numPr>
+      </w:pPr>
+      <w:r>
+        <w:t>Npm I redux-thunk</w:t>
+      </w:r>
+    </w:p>
+    <w:p>
+      <w:pPr>
+        <w:pStyle w:val="ListParagraph"/>
+        <w:numPr>
+          <w:ilvl w:val="0"/>
+          <w:numId w:val="4"/>
+        </w:numPr>
+      </w:pPr>
+      <w:r>
+        <w:t>Import the Middleware Thunk into our store</w:t>
+      </w:r>
+    </w:p>
+    <w:p>
+      <w:pPr>
+        <w:pStyle w:val="ListParagraph"/>
+        <w:numPr>
+          <w:ilvl w:val="1"/>
+          <w:numId w:val="4"/>
+        </w:numPr>
+      </w:pPr>
+      <w:r>
+        <w:t>When creating the store, use applyMiddleware function from Redux</w:t>
+      </w:r>
+    </w:p>
+    <w:p>
+      <w:pPr>
+        <w:pStyle w:val="ListParagraph"/>
+        <w:numPr>
+          <w:ilvl w:val="1"/>
+          <w:numId w:val="4"/>
+        </w:numPr>
+      </w:pPr>
+      <w:r>
+        <w:t>Inside the applyMiddleware, we pass the ‘thunk’ import</w:t>
+      </w:r>
+    </w:p>
+    <w:p>
+      <w:r>
+        <w:lastRenderedPageBreak/>
+        <w:drawing>
+          <wp:inline distT="0" distB="0" distL="0" distR="0" wp14:anchorId="34C3CD5E" wp14:editId="2479A266">
+            <wp:extent cx="5943600" cy="2314575"/>
+            <wp:effectExtent l="0" t="0" r="0" b="9525"/>
+            <wp:docPr id="1277467215" name="Picture 1" descr="A screen shot of a computer program&#10;&#10;Description automatically generated"/>
+            <wp:cNvGraphicFramePr>
+              <a:graphicFrameLocks xmlns:a="http://schemas.openxmlformats.org/drawingml/2006/main" noChangeAspect="1"/>
+            </wp:cNvGraphicFramePr>
+            <a:graphic xmlns:a="http://schemas.openxmlformats.org/drawingml/2006/main">
+              <a:graphicData uri="http://schemas.openxmlformats.org/drawingml/2006/picture">
+                <pic:pic xmlns:pic="http://schemas.openxmlformats.org/drawingml/2006/picture">
+                  <pic:nvPicPr>
+                    <pic:cNvPr id="1277467215" name="Picture 1" descr="A screen shot of a computer program&#10;&#10;Description automatically generated"/>
+                    <pic:cNvPicPr/>
+                  </pic:nvPicPr>
+                  <pic:blipFill>
+                    <a:blip r:embed="rId23"/>
+                    <a:stretch>
+                      <a:fillRect/>
+                    </a:stretch>
+                  </pic:blipFill>
+                  <pic:spPr>
+                    <a:xfrm>
+                      <a:off x="0" y="0"/>
+                      <a:ext cx="5943600" cy="2314575"/>
+                    </a:xfrm>
+                    <a:prstGeom prst="rect">
+                      <a:avLst/>
+                    </a:prstGeom>
+                  </pic:spPr>
+                </pic:pic>
+              </a:graphicData>
+            </a:graphic>
+          </wp:inline>
+        </w:drawing>
+      </w:r>
+    </w:p>
+    <w:p/>
+    <w:p>
+      <w:pPr>
+        <w:pStyle w:val="ListParagraph"/>
+        <w:numPr>
+          <w:ilvl w:val="0"/>
+          <w:numId w:val="4"/>
+        </w:numPr>
+      </w:pPr>
+      <w:r>
+        <w:t>Now we can use the thunk</w:t>
+      </w:r>
+    </w:p>
+    <w:p>
+      <w:pPr>
+        <w:pStyle w:val="ListParagraph"/>
+        <w:numPr>
+          <w:ilvl w:val="1"/>
+          <w:numId w:val="4"/>
+        </w:numPr>
+      </w:pPr>
+      <w:r>
+        <w:t>In the Action Creator, instead of returning the ‘action’</w:t>
+      </w:r>
+    </w:p>
+    <w:p>
+      <w:pPr>
+        <w:pStyle w:val="ListParagraph"/>
+        <w:numPr>
+          <w:ilvl w:val="1"/>
+          <w:numId w:val="4"/>
+        </w:numPr>
+      </w:pPr>
+      <w:r>
+        <w:t>We return a function</w:t>
+      </w:r>
+    </w:p>
+    <w:p>
+      <w:r>
+        <w:drawing>
+          <wp:inline distT="0" distB="0" distL="0" distR="0" wp14:anchorId="7F7B0C35" wp14:editId="0AEECAD4">
+            <wp:extent cx="5943600" cy="1217930"/>
+            <wp:effectExtent l="0" t="0" r="0" b="1270"/>
+            <wp:docPr id="2010212609" name="Picture 1" descr="A screen shot of a computer&#10;&#10;Description automatically generated"/>
+            <wp:cNvGraphicFramePr>
+              <a:graphicFrameLocks xmlns:a="http://schemas.openxmlformats.org/drawingml/2006/main" noChangeAspect="1"/>
+            </wp:cNvGraphicFramePr>
+            <a:graphic xmlns:a="http://schemas.openxmlformats.org/drawingml/2006/main">
+              <a:graphicData uri="http://schemas.openxmlformats.org/drawingml/2006/picture">
+                <pic:pic xmlns:pic="http://schemas.openxmlformats.org/drawingml/2006/picture">
+                  <pic:nvPicPr>
+                    <pic:cNvPr id="2010212609" name="Picture 1" descr="A screen shot of a computer&#10;&#10;Description automatically generated"/>
+                    <pic:cNvPicPr/>
+                  </pic:nvPicPr>
+                  <pic:blipFill>
+                    <a:blip r:embed="rId24"/>
+                    <a:stretch>
+                      <a:fillRect/>
+                    </a:stretch>
+                  </pic:blipFill>
+                  <pic:spPr>
+                    <a:xfrm>
+                      <a:off x="0" y="0"/>
+                      <a:ext cx="5943600" cy="1217930"/>
+                    </a:xfrm>
+                    <a:prstGeom prst="rect">
+                      <a:avLst/>
+                    </a:prstGeom>
+                  </pic:spPr>
+                </pic:pic>
+              </a:graphicData>
+            </a:graphic>
+          </wp:inline>
+        </w:drawing>
+      </w:r>
+    </w:p>
+    <w:p>
+      <w:pPr>
+        <w:pStyle w:val="ListParagraph"/>
+        <w:numPr>
+          <w:ilvl w:val="1"/>
+          <w:numId w:val="4"/>
+        </w:numPr>
+      </w:pPr>
+      <w:r>
+        <w:t>When Redux sees this function, it will know that it’s a THUNK</w:t>
+      </w:r>
+    </w:p>
+    <w:p>
+      <w:pPr>
+        <w:pStyle w:val="ListParagraph"/>
+        <w:numPr>
+          <w:ilvl w:val="1"/>
+          <w:numId w:val="4"/>
+        </w:numPr>
+      </w:pPr>
+      <w:r>
+        <w:t>Redux knows that that function is what we want to run BEFORE accessing the store</w:t>
+      </w:r>
+    </w:p>
+    <w:p>
+      <w:pPr>
+        <w:pStyle w:val="ListParagraph"/>
+        <w:numPr>
+          <w:ilvl w:val="1"/>
+          <w:numId w:val="4"/>
+        </w:numPr>
+      </w:pPr>
+      <w:r>
+        <w:t>The function gets as args the ‘dispatch’ and the ‘currentstate’</w:t>
+      </w:r>
+    </w:p>
+    <w:p>
+      <w:r>
+        <w:drawing>
+          <wp:inline distT="0" distB="0" distL="0" distR="0" wp14:anchorId="4CE5A425" wp14:editId="71AD5642">
+            <wp:extent cx="4620270" cy="1609950"/>
+            <wp:effectExtent l="0" t="0" r="0" b="9525"/>
+            <wp:docPr id="1017448470" name="Picture 1" descr="A screen shot of a computer&#10;&#10;Description automatically generated"/>
+            <wp:cNvGraphicFramePr>
+              <a:graphicFrameLocks xmlns:a="http://schemas.openxmlformats.org/drawingml/2006/main" noChangeAspect="1"/>
+            </wp:cNvGraphicFramePr>
+            <a:graphic xmlns:a="http://schemas.openxmlformats.org/drawingml/2006/main">
+              <a:graphicData uri="http://schemas.openxmlformats.org/drawingml/2006/picture">
+                <pic:pic xmlns:pic="http://schemas.openxmlformats.org/drawingml/2006/picture">
+                  <pic:nvPicPr>
+                    <pic:cNvPr id="1017448470" name="Picture 1" descr="A screen shot of a computer&#10;&#10;Description automatically generated"/>
+                    <pic:cNvPicPr/>
+                  </pic:nvPicPr>
+                  <pic:blipFill>
+                    <a:blip r:embed="rId25"/>
+                    <a:stretch>
+                      <a:fillRect/>
+                    </a:stretch>
+                  </pic:blipFill>
+                  <pic:spPr>
+                    <a:xfrm>
+                      <a:off x="0" y="0"/>
+                      <a:ext cx="4620270" cy="1609950"/>
+                    </a:xfrm>
+                    <a:prstGeom prst="rect">
+                      <a:avLst/>
+                    </a:prstGeom>
+                  </pic:spPr>
+                </pic:pic>
+              </a:graphicData>
+            </a:graphic>
+          </wp:inline>
+        </w:drawing>
+      </w:r>
+    </w:p>
+    <w:p/>
+    <w:p/>
+    <w:p/>
+    <w:p>
+      <w:pPr>
+        <w:pStyle w:val="ListParagraph"/>
+        <w:numPr>
+          <w:ilvl w:val="1"/>
+          <w:numId w:val="4"/>
+        </w:numPr>
+      </w:pPr>
+      <w:r>
+        <w:lastRenderedPageBreak/>
+        <w:t>We are first making the API call, and then we are returning the DISPATCH of the same event, with the new result</w:t>
+      </w:r>
+    </w:p>
+    <w:p>
+      <w:r>
+        <w:drawing>
+          <wp:inline distT="0" distB="0" distL="0" distR="0" wp14:anchorId="5D44EFAC" wp14:editId="686B9874">
+            <wp:extent cx="5943600" cy="2533650"/>
+            <wp:effectExtent l="0" t="0" r="0" b="0"/>
+            <wp:docPr id="475623305" name="Picture 1" descr="A screen shot of a computer program&#10;&#10;Description automatically generated"/>
+            <wp:cNvGraphicFramePr>
+              <a:graphicFrameLocks xmlns:a="http://schemas.openxmlformats.org/drawingml/2006/main" noChangeAspect="1"/>
+            </wp:cNvGraphicFramePr>
+            <a:graphic xmlns:a="http://schemas.openxmlformats.org/drawingml/2006/main">
+              <a:graphicData uri="http://schemas.openxmlformats.org/drawingml/2006/picture">
+                <pic:pic xmlns:pic="http://schemas.openxmlformats.org/drawingml/2006/picture">
+                  <pic:nvPicPr>
+                    <pic:cNvPr id="475623305" name="Picture 1" descr="A screen shot of a computer program&#10;&#10;Description automatically generated"/>
+                    <pic:cNvPicPr/>
+                  </pic:nvPicPr>
+                  <pic:blipFill>
+                    <a:blip r:embed="rId26"/>
+                    <a:stretch>
+                      <a:fillRect/>
+                    </a:stretch>
+                  </pic:blipFill>
+                  <pic:spPr>
+                    <a:xfrm>
+                      <a:off x="0" y="0"/>
+                      <a:ext cx="5943600" cy="2533650"/>
+                    </a:xfrm>
+                    <a:prstGeom prst="rect">
+                      <a:avLst/>
+                    </a:prstGeom>
+                  </pic:spPr>
+                </pic:pic>
+              </a:graphicData>
+            </a:graphic>
+          </wp:inline>
+        </w:drawing>
+      </w:r>
+    </w:p>
+    <w:p>
+      <w:pPr>
+        <w:pStyle w:val="Heading1"/>
+      </w:pPr>
+      <w:r>
+        <w:t>Redux De</w:t>
+      </w:r>
+      <w:r>
+        <w:t>v</w:t>
+      </w:r>
+      <w:r>
+        <w:t>Tools</w:t>
+      </w:r>
+    </w:p>
+    <w:p>
+      <w:pPr>
+        <w:pStyle w:val="ListParagraph"/>
+        <w:numPr>
+          <w:ilvl w:val="0"/>
+          <w:numId w:val="5"/>
+        </w:numPr>
+      </w:pPr>
+      <w:r>
+        <w:t xml:space="preserve"> Install the Google Chrome Extension</w:t>
+      </w:r>
+    </w:p>
+    <w:p>
+      <w:pPr>
+        <w:pStyle w:val="ListParagraph"/>
+        <w:numPr>
+          <w:ilvl w:val="1"/>
+          <w:numId w:val="5"/>
+        </w:numPr>
+      </w:pPr>
+      <w:r>
+        <w:t>Redux DevTools</w:t>
+      </w:r>
+    </w:p>
+    <w:p>
+      <w:pPr>
+        <w:pStyle w:val="ListParagraph"/>
+        <w:numPr>
+          <w:ilvl w:val="0"/>
+          <w:numId w:val="5"/>
+        </w:numPr>
+      </w:pPr>
+      <w:r>
+        <w:t>Install the devTools library</w:t>
+      </w:r>
+    </w:p>
+    <w:p>
+      <w:pPr>
+        <w:pStyle w:val="ListParagraph"/>
+        <w:numPr>
+          <w:ilvl w:val="1"/>
+          <w:numId w:val="5"/>
+        </w:numPr>
+      </w:pPr>
+      <w:r>
+        <w:t>Npm I @redux-devtools/extension</w:t>
+      </w:r>
+    </w:p>
+    <w:p>
+      <w:pPr>
+        <w:pStyle w:val="ListParagraph"/>
+        <w:numPr>
+          <w:ilvl w:val="0"/>
+          <w:numId w:val="5"/>
+        </w:numPr>
+      </w:pPr>
+      <w:r>
+        <w:t>Import {composeWithDevTools} named imoort into the stor</w:t>
+      </w:r>
+      <w:r>
+        <w:t>e</w:t>
+      </w:r>
+    </w:p>
+    <w:p>
+      <w:pPr>
+        <w:pStyle w:val="ListParagraph"/>
+        <w:numPr>
+          <w:ilvl w:val="0"/>
+          <w:numId w:val="5"/>
+        </w:numPr>
+      </w:pPr>
+      <w:r>
+        <w:t>Wrap the applyMiddleware(thunk) function in the compooseWithDevTools</w:t>
+      </w:r>
+    </w:p>
+    <w:p/>
+    <w:p>
+      <w:r>
+        <w:drawing>
+          <wp:inline distT="0" distB="0" distL="0" distR="0" wp14:anchorId="50FD881E" wp14:editId="64755A83">
+            <wp:extent cx="5943600" cy="1915160"/>
+            <wp:effectExtent l="0" t="0" r="0" b="8890"/>
+            <wp:docPr id="316985442" name="Picture 1" descr="A screen shot of a computer code&#10;&#10;Description automatically generated"/>
+            <wp:cNvGraphicFramePr>
+              <a:graphicFrameLocks xmlns:a="http://schemas.openxmlformats.org/drawingml/2006/main" noChangeAspect="1"/>
+            </wp:cNvGraphicFramePr>
+            <a:graphic xmlns:a="http://schemas.openxmlformats.org/drawingml/2006/main">
+              <a:graphicData uri="http://schemas.openxmlformats.org/drawingml/2006/picture">
+                <pic:pic xmlns:pic="http://schemas.openxmlformats.org/drawingml/2006/picture">
+                  <pic:nvPicPr>
+                    <pic:cNvPr id="316985442" name="Picture 1" descr="A screen shot of a computer code&#10;&#10;Description automatically generated"/>
+                    <pic:cNvPicPr/>
+                  </pic:nvPicPr>
+                  <pic:blipFill>
+                    <a:blip r:embed="rId27"/>
+                    <a:stretch>
+                      <a:fillRect/>
+                    </a:stretch>
+                  </pic:blipFill>
+                  <pic:spPr>
+                    <a:xfrm>
+                      <a:off x="0" y="0"/>
+                      <a:ext cx="5943600" cy="1915160"/>
+                    </a:xfrm>
+                    <a:prstGeom prst="rect">
+                      <a:avLst/>
+                    </a:prstGeom>
+                  </pic:spPr>
+                </pic:pic>
+              </a:graphicData>
+            </a:graphic>
+          </wp:inline>
+        </w:drawing>
+      </w:r>
+    </w:p>
+    <w:p>
+      <w:pPr>
+        <w:pStyle w:val="ListParagraph"/>
+        <w:numPr>
+          <w:ilvl w:val="0"/>
+          <w:numId w:val="5"/>
+        </w:numPr>
+      </w:pPr>
+      <w:r>
+        <w:t>Now we have the ‘Redux’ available in the DevTools</w:t>
+      </w:r>
+    </w:p>
+    <w:p/>
+    <w:p/>
+    <w:p/>
+    <w:p>
+      <w:pPr>
+        <w:pStyle w:val="ListParagraph"/>
+        <w:numPr>
+          <w:ilvl w:val="0"/>
+          <w:numId w:val="5"/>
+        </w:numPr>
+      </w:pPr>
+      <w:r>
+        <w:lastRenderedPageBreak/>
+        <w:t>WE have access to multiple tools now</w:t>
+      </w:r>
+    </w:p>
+    <w:p>
+      <w:r>
+        <w:drawing>
+          <wp:inline distT="0" distB="0" distL="0" distR="0" wp14:anchorId="4AC21887" wp14:editId="69ABFA5B">
+            <wp:extent cx="5943600" cy="1812290"/>
+            <wp:effectExtent l="0" t="0" r="0" b="0"/>
+            <wp:docPr id="1944196866" name="Picture 1" descr="A screenshot of a computer&#10;&#10;Description automatically generated"/>
+            <wp:cNvGraphicFramePr>
+              <a:graphicFrameLocks xmlns:a="http://schemas.openxmlformats.org/drawingml/2006/main" noChangeAspect="1"/>
+            </wp:cNvGraphicFramePr>
+            <a:graphic xmlns:a="http://schemas.openxmlformats.org/drawingml/2006/main">
+              <a:graphicData uri="http://schemas.openxmlformats.org/drawingml/2006/picture">
+                <pic:pic xmlns:pic="http://schemas.openxmlformats.org/drawingml/2006/picture">
+                  <pic:nvPicPr>
+                    <pic:cNvPr id="1944196866" name="Picture 1" descr="A screenshot of a computer&#10;&#10;Description automatically generated"/>
+                    <pic:cNvPicPr/>
+                  </pic:nvPicPr>
+                  <pic:blipFill>
+                    <a:blip r:embed="rId28"/>
+                    <a:stretch>
+                      <a:fillRect/>
+                    </a:stretch>
+                  </pic:blipFill>
+                  <pic:spPr>
+                    <a:xfrm>
+                      <a:off x="0" y="0"/>
+                      <a:ext cx="5943600" cy="1812290"/>
+                    </a:xfrm>
+                    <a:prstGeom prst="rect">
+                      <a:avLst/>
+                    </a:prstGeom>
+                  </pic:spPr>
+                </pic:pic>
+              </a:graphicData>
+            </a:graphic>
+          </wp:inline>
+        </w:drawing>
+      </w:r>
+    </w:p>
+    <w:p/>
+    <w:p>
+      <w:pPr>
+        <w:pStyle w:val="Heading1"/>
+      </w:pPr>
+      <w:r>
+        <w:t>Modern REDUX – Redux Toolkit (RTK)</w:t>
+      </w:r>
+    </w:p>
+    <w:p>
+      <w:pPr>
+        <w:pStyle w:val="Heading2"/>
+      </w:pPr>
+      <w:r>
+        <w:t>What is Redux Toolkit?</w:t>
+      </w:r>
+    </w:p>
+    <w:p>
+      <w:pPr>
+        <w:pStyle w:val="ListParagraph"/>
+        <w:numPr>
+          <w:ilvl w:val="0"/>
+          <w:numId w:val="1"/>
+        </w:numPr>
+      </w:pPr>
+      <w:r>
+        <w:t>Modern Way to write redux</w:t>
+      </w:r>
+    </w:p>
+    <w:p>
+      <w:pPr>
+        <w:pStyle w:val="ListParagraph"/>
+        <w:numPr>
+          <w:ilvl w:val="0"/>
+          <w:numId w:val="1"/>
+        </w:numPr>
+      </w:pPr>
+      <w:r>
+        <w:t>Preferred way by the Redux Team</w:t>
+      </w:r>
+    </w:p>
+    <w:p>
+      <w:pPr>
+        <w:pStyle w:val="ListParagraph"/>
+        <w:numPr>
+          <w:ilvl w:val="0"/>
+          <w:numId w:val="1"/>
+        </w:numPr>
+      </w:pPr>
+      <w:r>
+        <w:t>Forces everyone to use the Redux Best Practices</w:t>
+      </w:r>
+    </w:p>
+    <w:p>
+      <w:pPr>
+        <w:pStyle w:val="ListParagraph"/>
+        <w:numPr>
+          <w:ilvl w:val="0"/>
+          <w:numId w:val="1"/>
+        </w:numPr>
+      </w:pPr>
+      <w:r>
+        <w:t>Both ways are 100% compatible with one another</w:t>
+      </w:r>
+    </w:p>
+    <w:p>
+      <w:pPr>
+        <w:pStyle w:val="ListParagraph"/>
+        <w:numPr>
+          <w:ilvl w:val="0"/>
+          <w:numId w:val="1"/>
+        </w:numPr>
+      </w:pPr>
+      <w:r>
+        <w:t>Lot less code to achieve the same result</w:t>
+      </w:r>
+    </w:p>
+    <w:p>
+      <w:pPr>
+        <w:pStyle w:val="ListParagraph"/>
+        <w:numPr>
+          <w:ilvl w:val="0"/>
+          <w:numId w:val="1"/>
+        </w:numPr>
+      </w:pPr>
+      <w:r>
+        <w:t xml:space="preserve">Gives us </w:t>
+      </w:r>
+      <w:r>
+        <w:rPr>
+          <w:b/>
+          <w:bCs/>
+        </w:rPr>
+        <w:t>3 big things:</w:t>
+      </w:r>
+    </w:p>
+    <w:p>
+      <w:pPr>
+        <w:pStyle w:val="ListParagraph"/>
+        <w:numPr>
+          <w:ilvl w:val="1"/>
+          <w:numId w:val="1"/>
+        </w:numPr>
+      </w:pPr>
+      <w:r>
+        <w:t>We can write code that ‘mutates’ state inside reducers</w:t>
+      </w:r>
+    </w:p>
+    <w:p>
+      <w:pPr>
+        <w:pStyle w:val="ListParagraph"/>
+        <w:numPr>
+          <w:ilvl w:val="2"/>
+          <w:numId w:val="1"/>
+        </w:numPr>
+      </w:pPr>
+      <w:r>
+        <w:t xml:space="preserve">Will be converted to immutable logic by </w:t>
+      </w:r>
+      <w:r>
+        <w:rPr>
+          <w:b/>
+          <w:bCs/>
+        </w:rPr>
+        <w:t>Immer</w:t>
+      </w:r>
+      <w:r>
+        <w:t xml:space="preserve"> library</w:t>
+      </w:r>
+    </w:p>
+    <w:p>
+      <w:pPr>
+        <w:pStyle w:val="ListParagraph"/>
+        <w:numPr>
+          <w:ilvl w:val="1"/>
+          <w:numId w:val="1"/>
+        </w:numPr>
+        <w:rPr>
+          <w:b/>
+          <w:bCs/>
+        </w:rPr>
+      </w:pPr>
+      <w:r>
+        <w:rPr>
+          <w:b/>
+          <w:bCs/>
+        </w:rPr>
+        <w:t>Automatically</w:t>
+      </w:r>
+      <w:r>
+        <w:t xml:space="preserve"> creates </w:t>
+      </w:r>
+      <w:r>
+        <w:rPr>
+          <w:b/>
+          <w:bCs/>
+        </w:rPr>
+        <w:t>action creators</w:t>
+      </w:r>
+    </w:p>
+    <w:p>
+      <w:pPr>
+        <w:pStyle w:val="ListParagraph"/>
+        <w:numPr>
+          <w:ilvl w:val="1"/>
+          <w:numId w:val="1"/>
+        </w:numPr>
+      </w:pPr>
+      <w:r>
+        <w:rPr>
+          <w:b/>
+          <w:bCs/>
+        </w:rPr>
+        <w:t xml:space="preserve">Automatically </w:t>
+      </w:r>
+      <w:r>
+        <w:t xml:space="preserve">sets up </w:t>
+      </w:r>
+      <w:r>
+        <w:rPr>
+          <w:b/>
+          <w:bCs/>
+        </w:rPr>
+        <w:t xml:space="preserve">Thunk Middleware </w:t>
+      </w:r>
+      <w:r>
+        <w:t xml:space="preserve">and </w:t>
+      </w:r>
+      <w:r>
+        <w:rPr>
+          <w:b/>
+          <w:bCs/>
+        </w:rPr>
+        <w:t>DevTools</w:t>
+      </w:r>
+    </w:p>
+    <w:p/>
+    <w:p>
+      <w:pPr>
+        <w:pStyle w:val="Heading2"/>
+      </w:pPr>
+      <w:r>
+        <w:t>How to use RTK</w:t>
+      </w:r>
+      <w:r>
+        <w:t xml:space="preserve">? </w:t>
+      </w:r>
+    </w:p>
+    <w:p>
+      <w:pPr>
+        <w:pStyle w:val="ListParagraph"/>
+        <w:numPr>
+          <w:ilvl w:val="0"/>
+          <w:numId w:val="6"/>
+        </w:numPr>
+      </w:pPr>
+      <w:r>
+        <w:t>Install redux toolkit</w:t>
+      </w:r>
+    </w:p>
+    <w:p>
+      <w:pPr>
+        <w:pStyle w:val="ListParagraph"/>
+        <w:numPr>
+          <w:ilvl w:val="1"/>
+          <w:numId w:val="6"/>
+        </w:numPr>
+      </w:pPr>
+      <w:r>
+        <w:t>Npm I @reduxjs/toolkit</w:t>
+      </w:r>
+    </w:p>
+    <w:p>
+      <w:pPr>
+        <w:pStyle w:val="ListParagraph"/>
+        <w:numPr>
+          <w:ilvl w:val="0"/>
+          <w:numId w:val="6"/>
+        </w:numPr>
+      </w:pPr>
+      <w:r>
+        <w:t xml:space="preserve">Instead of the createStore, we will use the </w:t>
+      </w:r>
+      <w:r>
+        <w:rPr>
+          <w:b/>
+          <w:bCs/>
+        </w:rPr>
+        <w:t>configureStore</w:t>
+      </w:r>
+    </w:p>
+    <w:p>
+      <w:pPr>
+        <w:pStyle w:val="ListParagraph"/>
+        <w:numPr>
+          <w:ilvl w:val="1"/>
+          <w:numId w:val="6"/>
+        </w:numPr>
+        <w:shd w:val="clear" w:color="auto" w:fill="282C34"/>
+        <w:spacing w:after="0" w:line="285" w:lineRule="atLeast"/>
+        <w:rPr>
+          <w:rFonts w:ascii="Consolas" w:eastAsia="Times New Roman" w:hAnsi="Consolas" w:cs="Times New Roman"/>
+          <w:color w:val="BBBBBB"/>
+          <w:kern w:val="0"/>
+          <w:sz w:val="21"/>
+          <w:szCs w:val="21"/>
+          <w14:ligatures w14:val="none"/>
+        </w:rPr>
+      </w:pPr>
+      <w:r>
+        <w:rPr>
+          <w:rFonts w:ascii="Consolas" w:eastAsia="Times New Roman" w:hAnsi="Consolas" w:cs="Times New Roman"/>
+          <w:color w:val="E06C75"/>
+          <w:kern w:val="0"/>
+          <w:sz w:val="21"/>
+          <w:szCs w:val="21"/>
+          <w14:ligatures w14:val="none"/>
+        </w:rPr>
+        <w:t>import</w:t>
+      </w:r>
+      <w:r>
+        <w:rPr>
+          <w:rFonts w:ascii="Consolas" w:eastAsia="Times New Roman" w:hAnsi="Consolas" w:cs="Times New Roman"/>
+          <w:color w:val="BBBBBB"/>
+          <w:kern w:val="0"/>
+          <w:sz w:val="21"/>
+          <w:szCs w:val="21"/>
+          <w14:ligatures w14:val="none"/>
+        </w:rPr>
+        <w:t xml:space="preserve"> </w:t>
+      </w:r>
+      <w:r>
+        <w:rPr>
+          <w:rFonts w:ascii="Consolas" w:eastAsia="Times New Roman" w:hAnsi="Consolas" w:cs="Times New Roman"/>
+          <w:color w:val="ABB2BF"/>
+          <w:kern w:val="0"/>
+          <w:sz w:val="21"/>
+          <w:szCs w:val="21"/>
+          <w14:ligatures w14:val="none"/>
+        </w:rPr>
+        <w:t>{</w:t>
+      </w:r>
+      <w:r>
+        <w:rPr>
+          <w:rFonts w:ascii="Consolas" w:eastAsia="Times New Roman" w:hAnsi="Consolas" w:cs="Times New Roman"/>
+          <w:color w:val="BBBBBB"/>
+          <w:kern w:val="0"/>
+          <w:sz w:val="21"/>
+          <w:szCs w:val="21"/>
+          <w14:ligatures w14:val="none"/>
+        </w:rPr>
+        <w:t xml:space="preserve"> </w:t>
+      </w:r>
+      <w:r>
+        <w:rPr>
+          <w:rFonts w:ascii="Consolas" w:eastAsia="Times New Roman" w:hAnsi="Consolas" w:cs="Times New Roman"/>
+          <w:color w:val="ABB2BF"/>
+          <w:kern w:val="0"/>
+          <w:sz w:val="21"/>
+          <w:szCs w:val="21"/>
+          <w14:ligatures w14:val="none"/>
+        </w:rPr>
+        <w:t>configureStore</w:t>
+      </w:r>
+      <w:r>
+        <w:rPr>
+          <w:rFonts w:ascii="Consolas" w:eastAsia="Times New Roman" w:hAnsi="Consolas" w:cs="Times New Roman"/>
+          <w:color w:val="BBBBBB"/>
+          <w:kern w:val="0"/>
+          <w:sz w:val="21"/>
+          <w:szCs w:val="21"/>
+          <w14:ligatures w14:val="none"/>
+        </w:rPr>
+        <w:t xml:space="preserve"> </w:t>
+      </w:r>
+      <w:r>
+        <w:rPr>
+          <w:rFonts w:ascii="Consolas" w:eastAsia="Times New Roman" w:hAnsi="Consolas" w:cs="Times New Roman"/>
+          <w:color w:val="ABB2BF"/>
+          <w:kern w:val="0"/>
+          <w:sz w:val="21"/>
+          <w:szCs w:val="21"/>
+          <w14:ligatures w14:val="none"/>
+        </w:rPr>
+        <w:t>}</w:t>
+      </w:r>
+      <w:r>
+        <w:rPr>
+          <w:rFonts w:ascii="Consolas" w:eastAsia="Times New Roman" w:hAnsi="Consolas" w:cs="Times New Roman"/>
+          <w:color w:val="BBBBBB"/>
+          <w:kern w:val="0"/>
+          <w:sz w:val="21"/>
+          <w:szCs w:val="21"/>
+          <w14:ligatures w14:val="none"/>
+        </w:rPr>
+        <w:t xml:space="preserve"> </w:t>
+      </w:r>
+      <w:r>
+        <w:rPr>
+          <w:rFonts w:ascii="Consolas" w:eastAsia="Times New Roman" w:hAnsi="Consolas" w:cs="Times New Roman"/>
+          <w:color w:val="E06C75"/>
+          <w:kern w:val="0"/>
+          <w:sz w:val="21"/>
+          <w:szCs w:val="21"/>
+          <w14:ligatures w14:val="none"/>
+        </w:rPr>
+        <w:t>from</w:t>
+      </w:r>
+      <w:r>
+        <w:rPr>
+          <w:rFonts w:ascii="Consolas" w:eastAsia="Times New Roman" w:hAnsi="Consolas" w:cs="Times New Roman"/>
+          <w:color w:val="BBBBBB"/>
+          <w:kern w:val="0"/>
+          <w:sz w:val="21"/>
+          <w:szCs w:val="21"/>
+          <w14:ligatures w14:val="none"/>
+        </w:rPr>
+        <w:t xml:space="preserve"> </w:t>
+      </w:r>
+      <w:r>
+        <w:rPr>
+          <w:rFonts w:ascii="Consolas" w:eastAsia="Times New Roman" w:hAnsi="Consolas" w:cs="Times New Roman"/>
+          <w:color w:val="E5C07B"/>
+          <w:kern w:val="0"/>
+          <w:sz w:val="21"/>
+          <w:szCs w:val="21"/>
+          <w14:ligatures w14:val="none"/>
+        </w:rPr>
+        <w:t>"@reduxjs/toolkit"</w:t>
+      </w:r>
+      <w:r>
+        <w:rPr>
+          <w:rFonts w:ascii="Consolas" w:eastAsia="Times New Roman" w:hAnsi="Consolas" w:cs="Times New Roman"/>
+          <w:color w:val="BBBBBB"/>
+          <w:kern w:val="0"/>
+          <w:sz w:val="21"/>
+          <w:szCs w:val="21"/>
+          <w14:ligatures w14:val="none"/>
+        </w:rPr>
+        <w:t>;</w:t>
+      </w:r>
+    </w:p>
+    <w:p>
+      <w:pPr>
+        <w:pStyle w:val="ListParagraph"/>
+        <w:numPr>
+          <w:ilvl w:val="1"/>
+          <w:numId w:val="6"/>
+        </w:numPr>
+      </w:pPr>
+      <w:r>
+        <w:t>configureStore will automatically</w:t>
+      </w:r>
+    </w:p>
+    <w:p>
+      <w:pPr>
+        <w:pStyle w:val="ListParagraph"/>
+        <w:numPr>
+          <w:ilvl w:val="2"/>
+          <w:numId w:val="6"/>
+        </w:numPr>
+      </w:pPr>
+      <w:r>
+        <w:t>create the action creators</w:t>
+      </w:r>
+    </w:p>
+    <w:p>
+      <w:pPr>
+        <w:pStyle w:val="ListParagraph"/>
+        <w:numPr>
+          <w:ilvl w:val="2"/>
+          <w:numId w:val="6"/>
+        </w:numPr>
+      </w:pPr>
+      <w:r>
+        <w:t>inject the Thunk Middleware</w:t>
+      </w:r>
+    </w:p>
+    <w:p>
+      <w:pPr>
+        <w:pStyle w:val="ListParagraph"/>
+        <w:numPr>
+          <w:ilvl w:val="2"/>
+          <w:numId w:val="6"/>
+        </w:numPr>
+      </w:pPr>
+      <w:r>
+        <w:t>install the DevTools</w:t>
+      </w:r>
+    </w:p>
+    <w:p>
+      <w:pPr>
+        <w:pStyle w:val="ListParagraph"/>
+        <w:numPr>
+          <w:ilvl w:val="0"/>
+          <w:numId w:val="6"/>
+        </w:numPr>
+      </w:pPr>
+      <w:r>
+        <w:t xml:space="preserve">RTK has build in the </w:t>
+      </w:r>
+      <w:r>
+        <w:rPr>
+          <w:b/>
+          <w:bCs/>
+        </w:rPr>
+        <w:t xml:space="preserve">createSlice </w:t>
+      </w:r>
+      <w:r>
+        <w:t>function</w:t>
+      </w:r>
+    </w:p>
+    <w:p>
+      <w:pPr>
+        <w:pStyle w:val="ListParagraph"/>
+        <w:numPr>
+          <w:ilvl w:val="1"/>
+          <w:numId w:val="6"/>
+        </w:numPr>
+      </w:pPr>
+      <w:r>
+        <w:rPr>
+          <w:b/>
+          <w:bCs/>
+        </w:rPr>
+        <w:t>3 Big</w:t>
+      </w:r>
+      <w:r>
+        <w:t xml:space="preserve"> benefits</w:t>
+      </w:r>
+    </w:p>
+    <w:p>
+      <w:pPr>
+        <w:pStyle w:val="ListParagraph"/>
+        <w:numPr>
+          <w:ilvl w:val="2"/>
+          <w:numId w:val="6"/>
+        </w:numPr>
+      </w:pPr>
+      <w:r>
+        <w:t>Automatically create action creators</w:t>
+      </w:r>
+    </w:p>
+    <w:p>
+      <w:pPr>
+        <w:pStyle w:val="ListParagraph"/>
+        <w:numPr>
+          <w:ilvl w:val="2"/>
+          <w:numId w:val="6"/>
+        </w:numPr>
+      </w:pPr>
+      <w:r>
+        <w:t xml:space="preserve">Make writing the reducers a LOT easier </w:t>
+      </w:r>
+      <w:r>
+        <w:t xml:space="preserve"> (no switch and default default)</w:t>
+      </w:r>
+    </w:p>
+    <w:p>
+      <w:pPr>
+        <w:pStyle w:val="ListParagraph"/>
+        <w:numPr>
+          <w:ilvl w:val="2"/>
+          <w:numId w:val="6"/>
+        </w:numPr>
+      </w:pPr>
+      <w:r>
+        <w:lastRenderedPageBreak/>
+        <w:t>Mutate state inside Reducer</w:t>
+      </w:r>
+    </w:p>
+    <w:p>
+      <w:pPr>
+        <w:pStyle w:val="ListParagraph"/>
+        <w:numPr>
+          <w:ilvl w:val="1"/>
+          <w:numId w:val="6"/>
+        </w:numPr>
+      </w:pPr>
+      <w:r>
+        <w:t xml:space="preserve">We create the </w:t>
+      </w:r>
+      <w:r>
+        <w:rPr>
+          <w:b/>
+          <w:bCs/>
+        </w:rPr>
+        <w:t>SLICE</w:t>
+      </w:r>
+    </w:p>
+    <w:p>
+      <w:pPr>
+        <w:pStyle w:val="ListParagraph"/>
+        <w:numPr>
+          <w:ilvl w:val="2"/>
+          <w:numId w:val="6"/>
+        </w:numPr>
+      </w:pPr>
+      <w:r>
+        <w:t>The name</w:t>
+      </w:r>
+    </w:p>
+    <w:p>
+      <w:pPr>
+        <w:pStyle w:val="ListParagraph"/>
+        <w:numPr>
+          <w:ilvl w:val="2"/>
+          <w:numId w:val="6"/>
+        </w:numPr>
+      </w:pPr>
+      <w:r>
+        <w:t>The initial State</w:t>
+      </w:r>
+    </w:p>
+    <w:p>
+      <w:pPr>
+        <w:pStyle w:val="ListParagraph"/>
+        <w:numPr>
+          <w:ilvl w:val="2"/>
+          <w:numId w:val="6"/>
+        </w:numPr>
+      </w:pPr>
+      <w:r>
+        <w:t>Reducers ( one for each action )</w:t>
+      </w:r>
+    </w:p>
+    <w:p>
+      <w:pPr>
+        <w:pStyle w:val="ListParagraph"/>
+        <w:numPr>
+          <w:ilvl w:val="3"/>
+          <w:numId w:val="6"/>
+        </w:numPr>
+      </w:pPr>
+      <w:r>
+        <w:t>Deposit(currState, action)</w:t>
+      </w:r>
+    </w:p>
+    <w:p>
+      <w:pPr>
+        <w:pStyle w:val="ListParagraph"/>
+        <w:numPr>
+          <w:ilvl w:val="4"/>
+          <w:numId w:val="6"/>
+        </w:numPr>
+      </w:pPr>
+      <w:r>
+        <w:t>We mutate the state directly, not with {…currState}</w:t>
+      </w:r>
+    </w:p>
+    <w:p>
+      <w:r>
+        <w:drawing>
+          <wp:inline distT="0" distB="0" distL="0" distR="0" wp14:anchorId="59B09B13" wp14:editId="605F7F8E">
+            <wp:extent cx="5943600" cy="4993005"/>
+            <wp:effectExtent l="0" t="0" r="0" b="0"/>
+            <wp:docPr id="645210279" name="Picture 1" descr="A screen shot of a computer&#10;&#10;Description automatically generated"/>
+            <wp:cNvGraphicFramePr>
+              <a:graphicFrameLocks xmlns:a="http://schemas.openxmlformats.org/drawingml/2006/main" noChangeAspect="1"/>
+            </wp:cNvGraphicFramePr>
+            <a:graphic xmlns:a="http://schemas.openxmlformats.org/drawingml/2006/main">
+              <a:graphicData uri="http://schemas.openxmlformats.org/drawingml/2006/picture">
+                <pic:pic xmlns:pic="http://schemas.openxmlformats.org/drawingml/2006/picture">
+                  <pic:nvPicPr>
+                    <pic:cNvPr id="645210279" name="Picture 1" descr="A screen shot of a computer&#10;&#10;Description automatically generated"/>
+                    <pic:cNvPicPr/>
+                  </pic:nvPicPr>
+                  <pic:blipFill>
+                    <a:blip r:embed="rId29"/>
+                    <a:stretch>
+                      <a:fillRect/>
+                    </a:stretch>
+                  </pic:blipFill>
+                  <pic:spPr>
+                    <a:xfrm>
+                      <a:off x="0" y="0"/>
+                      <a:ext cx="5943600" cy="4993005"/>
+                    </a:xfrm>
+                    <a:prstGeom prst="rect">
+                      <a:avLst/>
+                    </a:prstGeom>
+                  </pic:spPr>
+                </pic:pic>
+              </a:graphicData>
+            </a:graphic>
+          </wp:inline>
+        </w:drawing>
+      </w:r>
+    </w:p>
+    <w:p>
+      <w:pPr>
+        <w:pStyle w:val="ListParagraph"/>
+        <w:numPr>
+          <w:ilvl w:val="1"/>
+          <w:numId w:val="6"/>
+        </w:numPr>
+      </w:pPr>
+      <w:r>
+        <w:t>We export what we need from the new slice</w:t>
+      </w:r>
+    </w:p>
+    <w:p>
+      <w:r>
+        <w:drawing>
+          <wp:inline distT="0" distB="0" distL="0" distR="0" wp14:anchorId="4F0EB761" wp14:editId="5FF43E82">
+            <wp:extent cx="5943600" cy="912495"/>
+            <wp:effectExtent l="0" t="0" r="0" b="1905"/>
+            <wp:docPr id="1576768494" name="Picture 1" descr="A screen shot of a computer&#10;&#10;Description automatically generated"/>
+            <wp:cNvGraphicFramePr>
+              <a:graphicFrameLocks xmlns:a="http://schemas.openxmlformats.org/drawingml/2006/main" noChangeAspect="1"/>
+            </wp:cNvGraphicFramePr>
+            <a:graphic xmlns:a="http://schemas.openxmlformats.org/drawingml/2006/main">
+              <a:graphicData uri="http://schemas.openxmlformats.org/drawingml/2006/picture">
+                <pic:pic xmlns:pic="http://schemas.openxmlformats.org/drawingml/2006/picture">
+                  <pic:nvPicPr>
+                    <pic:cNvPr id="1576768494" name="Picture 1" descr="A screen shot of a computer&#10;&#10;Description automatically generated"/>
+                    <pic:cNvPicPr/>
+                  </pic:nvPicPr>
+                  <pic:blipFill>
+                    <a:blip r:embed="rId30"/>
+                    <a:stretch>
+                      <a:fillRect/>
+                    </a:stretch>
+                  </pic:blipFill>
+                  <pic:spPr>
+                    <a:xfrm>
+                      <a:off x="0" y="0"/>
+                      <a:ext cx="5943600" cy="912495"/>
+                    </a:xfrm>
+                    <a:prstGeom prst="rect">
+                      <a:avLst/>
+                    </a:prstGeom>
+                  </pic:spPr>
+                </pic:pic>
+              </a:graphicData>
+            </a:graphic>
+          </wp:inline>
+        </w:drawing>
+      </w:r>
+    </w:p>
+    <w:p>
+      <w:pPr>
+        <w:pStyle w:val="ListParagraph"/>
+        <w:numPr>
+          <w:ilvl w:val="1"/>
+          <w:numId w:val="6"/>
+        </w:numPr>
+      </w:pPr>
+      <w:r>
+        <w:t>We use the actions in the same way as for classic Redux</w:t>
+      </w:r>
+    </w:p>
+    <w:p>
+      <w:r>
+        <w:lastRenderedPageBreak/>
+        <w:drawing>
+          <wp:inline distT="0" distB="0" distL="0" distR="0" wp14:anchorId="69A6CD4C" wp14:editId="1A2FF599">
+            <wp:extent cx="4363059" cy="1476581"/>
+            <wp:effectExtent l="0" t="0" r="0" b="9525"/>
+            <wp:docPr id="658065949" name="Picture 1" descr="A screen shot of a computer code&#10;&#10;Description automatically generated"/>
+            <wp:cNvGraphicFramePr>
+              <a:graphicFrameLocks xmlns:a="http://schemas.openxmlformats.org/drawingml/2006/main" noChangeAspect="1"/>
+            </wp:cNvGraphicFramePr>
+            <a:graphic xmlns:a="http://schemas.openxmlformats.org/drawingml/2006/main">
+              <a:graphicData uri="http://schemas.openxmlformats.org/drawingml/2006/picture">
+                <pic:pic xmlns:pic="http://schemas.openxmlformats.org/drawingml/2006/picture">
+                  <pic:nvPicPr>
+                    <pic:cNvPr id="658065949" name="Picture 1" descr="A screen shot of a computer code&#10;&#10;Description automatically generated"/>
+                    <pic:cNvPicPr/>
+                  </pic:nvPicPr>
+                  <pic:blipFill>
+                    <a:blip r:embed="rId31"/>
+                    <a:stretch>
+                      <a:fillRect/>
+                    </a:stretch>
+                  </pic:blipFill>
+                  <pic:spPr>
+                    <a:xfrm>
+                      <a:off x="0" y="0"/>
+                      <a:ext cx="4363059" cy="1476581"/>
+                    </a:xfrm>
+                    <a:prstGeom prst="rect">
+                      <a:avLst/>
+                    </a:prstGeom>
+                  </pic:spPr>
+                </pic:pic>
+              </a:graphicData>
+            </a:graphic>
+          </wp:inline>
+        </w:drawing>
+      </w:r>
+    </w:p>
+    <w:p>
+      <w:pPr>
+        <w:pStyle w:val="ListParagraph"/>
+        <w:numPr>
+          <w:ilvl w:val="1"/>
+          <w:numId w:val="6"/>
+        </w:numPr>
+        <w:rPr>
+          <w:b/>
+          <w:bCs/>
+        </w:rPr>
+      </w:pPr>
+      <w:r>
+        <w:rPr>
+          <w:b/>
+          <w:bCs/>
+        </w:rPr>
+        <w:t>If we want to send multiple params through the action argument, we have to prepare the action creator to receive multiple param</w:t>
+      </w:r>
+      <w:r>
+        <w:rPr>
+          <w:b/>
+          <w:bCs/>
+        </w:rPr>
+        <w:t>s like this</w:t>
+      </w:r>
+    </w:p>
+    <w:p>
+      <w:pPr>
+        <w:rPr>
+          <w:b/>
+          <w:bCs/>
+        </w:rPr>
+      </w:pPr>
+      <w:r>
+        <w:rPr>
+          <w:b/>
+          <w:bCs/>
+        </w:rPr>
+        <w:drawing>
+          <wp:inline distT="0" distB="0" distL="0" distR="0" wp14:anchorId="1E7C1DFB" wp14:editId="15F26B85">
+            <wp:extent cx="4015409" cy="2239217"/>
+            <wp:effectExtent l="0" t="0" r="4445" b="8890"/>
+            <wp:docPr id="1311837289" name="Picture 1" descr="A screen shot of a computer screen&#10;&#10;Description automatically generated"/>
+            <wp:cNvGraphicFramePr>
+              <a:graphicFrameLocks xmlns:a="http://schemas.openxmlformats.org/drawingml/2006/main" noChangeAspect="1"/>
+            </wp:cNvGraphicFramePr>
+            <a:graphic xmlns:a="http://schemas.openxmlformats.org/drawingml/2006/main">
+              <a:graphicData uri="http://schemas.openxmlformats.org/drawingml/2006/picture">
+                <pic:pic xmlns:pic="http://schemas.openxmlformats.org/drawingml/2006/picture">
+                  <pic:nvPicPr>
+                    <pic:cNvPr id="1311837289" name="Picture 1" descr="A screen shot of a computer screen&#10;&#10;Description automatically generated"/>
+                    <pic:cNvPicPr/>
+                  </pic:nvPicPr>
+                  <pic:blipFill>
+                    <a:blip r:embed="rId32"/>
+                    <a:stretch>
+                      <a:fillRect/>
+                    </a:stretch>
+                  </pic:blipFill>
+                  <pic:spPr>
+                    <a:xfrm>
+                      <a:off x="0" y="0"/>
+                      <a:ext cx="4022687" cy="2243275"/>
+                    </a:xfrm>
+                    <a:prstGeom prst="rect">
+                      <a:avLst/>
+                    </a:prstGeom>
+                  </pic:spPr>
+                </pic:pic>
+              </a:graphicData>
+            </a:graphic>
+          </wp:inline>
+        </w:drawing>
+      </w:r>
+    </w:p>
+    <w:p>
+      <w:pPr>
+        <w:pStyle w:val="Heading2"/>
+      </w:pPr>
+      <w:r>
+        <w:t>Thunk in RTK</w:t>
+      </w:r>
+    </w:p>
+    <w:p>
+      <w:pPr>
+        <w:pStyle w:val="ListParagraph"/>
+        <w:numPr>
+          <w:ilvl w:val="0"/>
+          <w:numId w:val="7"/>
+        </w:numPr>
+      </w:pPr>
+      <w:r>
+        <w:t>We can use the previous Action Creator</w:t>
+      </w:r>
+      <w:r>
+        <w:t>, THE ONE THAT WE HAVE WRITTEN MANUALLY</w:t>
+      </w:r>
+    </w:p>
+    <w:p>
+      <w:pPr>
+        <w:pStyle w:val="ListParagraph"/>
+        <w:numPr>
+          <w:ilvl w:val="0"/>
+          <w:numId w:val="7"/>
+        </w:numPr>
+      </w:pPr>
+      <w:r>
+        <w:t xml:space="preserve">The only thing we must be careful is for the </w:t>
+      </w:r>
+      <w:r>
+        <w:rPr>
+          <w:b/>
+          <w:bCs/>
+        </w:rPr>
+        <w:t>type</w:t>
+      </w:r>
+      <w:r>
+        <w:t xml:space="preserve">: to have the exact shape </w:t>
+      </w:r>
+    </w:p>
+    <w:p>
+      <w:pPr>
+        <w:pStyle w:val="ListParagraph"/>
+        <w:numPr>
+          <w:ilvl w:val="1"/>
+          <w:numId w:val="7"/>
+        </w:numPr>
+      </w:pPr>
+      <w:r>
+        <w:t>Account/deposit</w:t>
+      </w:r>
+    </w:p>
+    <w:p>
+      <w:pPr>
+        <w:pStyle w:val="ListParagraph"/>
+        <w:numPr>
+          <w:ilvl w:val="0"/>
+          <w:numId w:val="7"/>
+        </w:numPr>
+      </w:pPr>
+      <w:r>
+        <w:t>We must delete the export of the named ‘deposit’ action</w:t>
+      </w:r>
+    </w:p>
+    <w:p>
+      <w:r>
+        <w:drawing>
+          <wp:inline distT="0" distB="0" distL="0" distR="0" wp14:anchorId="6B6A8CEA" wp14:editId="35426301">
+            <wp:extent cx="3880237" cy="2457483"/>
+            <wp:effectExtent l="0" t="0" r="6350" b="0"/>
+            <wp:docPr id="696950440" name="Picture 1" descr="A computer screen shot of text&#10;&#10;Description automatically generated"/>
+            <wp:cNvGraphicFramePr>
+              <a:graphicFrameLocks xmlns:a="http://schemas.openxmlformats.org/drawingml/2006/main" noChangeAspect="1"/>
+            </wp:cNvGraphicFramePr>
+            <a:graphic xmlns:a="http://schemas.openxmlformats.org/drawingml/2006/main">
+              <a:graphicData uri="http://schemas.openxmlformats.org/drawingml/2006/picture">
+                <pic:pic xmlns:pic="http://schemas.openxmlformats.org/drawingml/2006/picture">
+                  <pic:nvPicPr>
+                    <pic:cNvPr id="696950440" name="Picture 1" descr="A computer screen shot of text&#10;&#10;Description automatically generated"/>
+                    <pic:cNvPicPr/>
+                  </pic:nvPicPr>
+                  <pic:blipFill>
+                    <a:blip r:embed="rId33"/>
+                    <a:stretch>
+                      <a:fillRect/>
+                    </a:stretch>
+                  </pic:blipFill>
+                  <pic:spPr>
+                    <a:xfrm>
+                      <a:off x="0" y="0"/>
+                      <a:ext cx="3886440" cy="2461411"/>
+                    </a:xfrm>
+                    <a:prstGeom prst="rect">
+                      <a:avLst/>
+                    </a:prstGeom>
+                  </pic:spPr>
+                </pic:pic>
+              </a:graphicData>
+            </a:graphic>
+          </wp:inline>
+        </w:drawing>
+      </w:r>
+    </w:p>
+    <w:p>
+      <w:pPr>
+        <w:pStyle w:val="Heading1"/>
+      </w:pPr>
+      <w:r>
+        <w:lastRenderedPageBreak/>
+        <w:t>Context API + useReducer vs Redux</w:t>
+      </w:r>
+    </w:p>
+    <w:p>
+      <w:pPr>
+        <w:pStyle w:val="Heading2"/>
+      </w:pPr>
+      <w:r>
+        <w:t>Context API + useReducer</w:t>
+      </w:r>
+    </w:p>
+    <w:p>
+      <w:pPr>
+        <w:pStyle w:val="ListParagraph"/>
+        <w:numPr>
+          <w:ilvl w:val="0"/>
+          <w:numId w:val="1"/>
+        </w:numPr>
+      </w:pPr>
+      <w:r>
+        <w:t>Already in React</w:t>
+      </w:r>
+    </w:p>
+    <w:p>
+      <w:pPr>
+        <w:pStyle w:val="ListParagraph"/>
+        <w:numPr>
+          <w:ilvl w:val="0"/>
+          <w:numId w:val="1"/>
+        </w:numPr>
+      </w:pPr>
+      <w:r>
+        <w:t>No additional packages needed</w:t>
+      </w:r>
+    </w:p>
+    <w:p>
+      <w:pPr>
+        <w:pStyle w:val="ListParagraph"/>
+        <w:numPr>
+          <w:ilvl w:val="0"/>
+          <w:numId w:val="1"/>
+        </w:numPr>
+      </w:pPr>
+      <w:r>
+        <w:t xml:space="preserve">Easy to setup in a </w:t>
+      </w:r>
+      <w:r>
+        <w:rPr>
+          <w:b/>
+          <w:bCs/>
+        </w:rPr>
+        <w:t>single context</w:t>
+      </w:r>
+    </w:p>
+    <w:p>
+      <w:pPr>
+        <w:pStyle w:val="ListParagraph"/>
+        <w:numPr>
+          <w:ilvl w:val="0"/>
+          <w:numId w:val="1"/>
+        </w:numPr>
+      </w:pPr>
+      <w:r>
+        <w:t xml:space="preserve">For multiple contexts, we might get into </w:t>
+      </w:r>
+      <w:r>
+        <w:rPr>
+          <w:b/>
+          <w:bCs/>
+        </w:rPr>
+        <w:t xml:space="preserve">Provider Hell </w:t>
+      </w:r>
+    </w:p>
+    <w:p>
+      <w:pPr>
+        <w:pStyle w:val="ListParagraph"/>
+        <w:numPr>
+          <w:ilvl w:val="1"/>
+          <w:numId w:val="1"/>
+        </w:numPr>
+      </w:pPr>
+      <w:r>
+        <w:t>Many many context providers into the App.js</w:t>
+      </w:r>
+    </w:p>
+    <w:p>
+      <w:pPr>
+        <w:pStyle w:val="ListParagraph"/>
+        <w:numPr>
+          <w:ilvl w:val="0"/>
+          <w:numId w:val="1"/>
+        </w:numPr>
+      </w:pPr>
+      <w:r>
+        <w:t>No buil</w:t>
+      </w:r>
+      <w:r>
+        <w:t>t</w:t>
+      </w:r>
+      <w:r>
+        <w:t>-in Mechanism for API</w:t>
+      </w:r>
+    </w:p>
+    <w:p>
+      <w:pPr>
+        <w:pStyle w:val="ListParagraph"/>
+        <w:numPr>
+          <w:ilvl w:val="0"/>
+          <w:numId w:val="1"/>
+        </w:numPr>
+      </w:pPr>
+      <w:r>
+        <w:t xml:space="preserve">Performance optimization is a </w:t>
+      </w:r>
+      <w:r>
+        <w:rPr>
+          <w:b/>
+          <w:bCs/>
+        </w:rPr>
+        <w:t>pain</w:t>
+      </w:r>
+    </w:p>
+    <w:p>
+      <w:pPr>
+        <w:pStyle w:val="Heading2"/>
+      </w:pPr>
+      <w:r>
+        <w:t>Redux</w:t>
+      </w:r>
+    </w:p>
+    <w:p>
+      <w:pPr>
+        <w:pStyle w:val="ListParagraph"/>
+        <w:numPr>
+          <w:ilvl w:val="0"/>
+          <w:numId w:val="1"/>
+        </w:numPr>
+      </w:pPr>
+      <w:r>
+        <w:t>Needs additional packages (larger bundle size)</w:t>
+      </w:r>
+    </w:p>
+    <w:p>
+      <w:pPr>
+        <w:pStyle w:val="ListParagraph"/>
+        <w:numPr>
+          <w:ilvl w:val="0"/>
+          <w:numId w:val="1"/>
+        </w:numPr>
+      </w:pPr>
+      <w:r>
+        <w:t>More work for initial setup</w:t>
+      </w:r>
+    </w:p>
+    <w:p>
+      <w:pPr>
+        <w:pStyle w:val="ListParagraph"/>
+        <w:numPr>
+          <w:ilvl w:val="0"/>
+          <w:numId w:val="1"/>
+        </w:numPr>
+      </w:pPr>
+      <w:r>
+        <w:t xml:space="preserve">Once setup, </w:t>
+      </w:r>
+      <w:r>
+        <w:rPr>
+          <w:b/>
+          <w:bCs/>
+        </w:rPr>
+        <w:t>easy to add additional state ‘slices’</w:t>
+      </w:r>
+    </w:p>
+    <w:p>
+      <w:pPr>
+        <w:pStyle w:val="ListParagraph"/>
+        <w:numPr>
+          <w:ilvl w:val="0"/>
+          <w:numId w:val="1"/>
+        </w:numPr>
+      </w:pPr>
+      <w:r>
+        <w:rPr>
+          <w:b/>
+          <w:bCs/>
+        </w:rPr>
+        <w:t>Middleware + Thunk</w:t>
+      </w:r>
+      <w:r>
+        <w:rPr>
+          <w:b/>
+          <w:bCs/>
+        </w:rPr>
+        <w:t xml:space="preserve"> </w:t>
+      </w:r>
+      <w:r>
+        <w:t xml:space="preserve"> for async operations</w:t>
+      </w:r>
+    </w:p>
+    <w:p>
+      <w:pPr>
+        <w:pStyle w:val="ListParagraph"/>
+        <w:numPr>
+          <w:ilvl w:val="0"/>
+          <w:numId w:val="1"/>
+        </w:numPr>
+      </w:pPr>
+      <w:r>
+        <w:t xml:space="preserve">Many Optimization is </w:t>
+      </w:r>
+      <w:r>
+        <w:rPr>
+          <w:b/>
+          <w:bCs/>
+        </w:rPr>
+        <w:t>out of the box</w:t>
+      </w:r>
+    </w:p>
+    <w:p/>
+    <w:p>
+      <w:r>
+        <w:drawing>
+          <wp:inline distT="0" distB="0" distL="0" distR="0" wp14:anchorId="15DB1813" wp14:editId="30D93696">
+            <wp:extent cx="5943600" cy="2813050"/>
+            <wp:effectExtent l="0" t="0" r="0" b="6350"/>
+            <wp:docPr id="1920951553" name="Picture 1" descr="A screenshot of a web page&#10;&#10;Description automatically generated"/>
+            <wp:cNvGraphicFramePr>
+              <a:graphicFrameLocks xmlns:a="http://schemas.openxmlformats.org/drawingml/2006/main" noChangeAspect="1"/>
+            </wp:cNvGraphicFramePr>
+            <a:graphic xmlns:a="http://schemas.openxmlformats.org/drawingml/2006/main">
+              <a:graphicData uri="http://schemas.openxmlformats.org/drawingml/2006/picture">
+                <pic:pic xmlns:pic="http://schemas.openxmlformats.org/drawingml/2006/picture">
+                  <pic:nvPicPr>
+                    <pic:cNvPr id="1920951553" name="Picture 1" descr="A screenshot of a web page&#10;&#10;Description automatically generated"/>
+                    <pic:cNvPicPr/>
+                  </pic:nvPicPr>
+                  <pic:blipFill>
+                    <a:blip r:embed="rId34"/>
+                    <a:stretch>
+                      <a:fillRect/>
+                    </a:stretch>
+                  </pic:blipFill>
+                  <pic:spPr>
+                    <a:xfrm>
+                      <a:off x="0" y="0"/>
+                      <a:ext cx="5943600" cy="2813050"/>
+                    </a:xfrm>
+                    <a:prstGeom prst="rect">
+                      <a:avLst/>
+                    </a:prstGeom>
+                  </pic:spPr>
+                </pic:pic>
+              </a:graphicData>
+            </a:graphic>
+          </wp:inline>
+        </w:drawing>
+      </w:r>
+    </w:p>
+    <w:p>
+      <w:pPr>
+        <w:rPr>
+          <w:b/>
+          <w:bCs/>
+        </w:rPr>
+      </w:pPr>
+    </w:p>
+    <w:p>
+      <w:pPr>
+        <w:rPr>
+          <w:b/>
+          <w:bCs/>
+        </w:rPr>
+      </w:pPr>
+    </w:p>
+    <w:p/>
+    <w:p/>
+    <w:p/>
+    <w:p/>
     <w:sectPr>
       <w:pgSz w:w="12240" w:h="15840"/>
       <w:pgMar w:top="1440" w:right="1440" w:bottom="1440" w:left="1440" w:header="720" w:footer="720" w:gutter="0"/>
@@ -2306,6 +4313,362 @@
     </w:lvl>
   </w:abstractNum>
   <w:abstractNum w:abstractNumId="1" w15:restartNumberingAfterBreak="0">
+    <w:nsid w:val="1C4F34CD"/>
+    <w:multiLevelType w:val="hybridMultilevel"/>
+    <w:tmpl w:val="BDBA0424"/>
+    <w:lvl w:ilvl="0" w:tplc="0409000F">
+      <w:start w:val="1"/>
+      <w:numFmt w:val="decimal"/>
+      <w:lvlText w:val="%1."/>
+      <w:lvlJc w:val="left"/>
+      <w:pPr>
+        <w:ind w:left="720" w:hanging="360"/>
+      </w:pPr>
+      <w:rPr>
+        <w:rFonts w:hint="default"/>
+      </w:rPr>
+    </w:lvl>
+    <w:lvl w:ilvl="1" w:tplc="04090019">
+      <w:start w:val="1"/>
+      <w:numFmt w:val="lowerLetter"/>
+      <w:lvlText w:val="%2."/>
+      <w:lvlJc w:val="left"/>
+      <w:pPr>
+        <w:ind w:left="1440" w:hanging="360"/>
+      </w:pPr>
+    </w:lvl>
+    <w:lvl w:ilvl="2" w:tplc="0409001B" w:tentative="1">
+      <w:start w:val="1"/>
+      <w:numFmt w:val="lowerRoman"/>
+      <w:lvlText w:val="%3."/>
+      <w:lvlJc w:val="right"/>
+      <w:pPr>
+        <w:ind w:left="2160" w:hanging="180"/>
+      </w:pPr>
+    </w:lvl>
+    <w:lvl w:ilvl="3" w:tplc="0409000F" w:tentative="1">
+      <w:start w:val="1"/>
+      <w:numFmt w:val="decimal"/>
+      <w:lvlText w:val="%4."/>
+      <w:lvlJc w:val="left"/>
+      <w:pPr>
+        <w:ind w:left="2880" w:hanging="360"/>
+      </w:pPr>
+    </w:lvl>
+    <w:lvl w:ilvl="4" w:tplc="04090019" w:tentative="1">
+      <w:start w:val="1"/>
+      <w:numFmt w:val="lowerLetter"/>
+      <w:lvlText w:val="%5."/>
+      <w:lvlJc w:val="left"/>
+      <w:pPr>
+        <w:ind w:left="3600" w:hanging="360"/>
+      </w:pPr>
+    </w:lvl>
+    <w:lvl w:ilvl="5" w:tplc="0409001B" w:tentative="1">
+      <w:start w:val="1"/>
+      <w:numFmt w:val="lowerRoman"/>
+      <w:lvlText w:val="%6."/>
+      <w:lvlJc w:val="right"/>
+      <w:pPr>
+        <w:ind w:left="4320" w:hanging="180"/>
+      </w:pPr>
+    </w:lvl>
+    <w:lvl w:ilvl="6" w:tplc="0409000F" w:tentative="1">
+      <w:start w:val="1"/>
+      <w:numFmt w:val="decimal"/>
+      <w:lvlText w:val="%7."/>
+      <w:lvlJc w:val="left"/>
+      <w:pPr>
+        <w:ind w:left="5040" w:hanging="360"/>
+      </w:pPr>
+    </w:lvl>
+    <w:lvl w:ilvl="7" w:tplc="04090019" w:tentative="1">
+      <w:start w:val="1"/>
+      <w:numFmt w:val="lowerLetter"/>
+      <w:lvlText w:val="%8."/>
+      <w:lvlJc w:val="left"/>
+      <w:pPr>
+        <w:ind w:left="5760" w:hanging="360"/>
+      </w:pPr>
+    </w:lvl>
+    <w:lvl w:ilvl="8" w:tplc="0409001B" w:tentative="1">
+      <w:start w:val="1"/>
+      <w:numFmt w:val="lowerRoman"/>
+      <w:lvlText w:val="%9."/>
+      <w:lvlJc w:val="right"/>
+      <w:pPr>
+        <w:ind w:left="6480" w:hanging="180"/>
+      </w:pPr>
+    </w:lvl>
+  </w:abstractNum>
+  <w:abstractNum w:abstractNumId="2" w15:restartNumberingAfterBreak="0">
+    <w:nsid w:val="1E7A7877"/>
+    <w:multiLevelType w:val="hybridMultilevel"/>
+    <w:tmpl w:val="6E541F08"/>
+    <w:lvl w:ilvl="0" w:tplc="0409000F">
+      <w:start w:val="1"/>
+      <w:numFmt w:val="decimal"/>
+      <w:lvlText w:val="%1."/>
+      <w:lvlJc w:val="left"/>
+      <w:pPr>
+        <w:ind w:left="720" w:hanging="360"/>
+      </w:pPr>
+      <w:rPr>
+        <w:rFonts w:hint="default"/>
+      </w:rPr>
+    </w:lvl>
+    <w:lvl w:ilvl="1" w:tplc="04090019">
+      <w:start w:val="1"/>
+      <w:numFmt w:val="lowerLetter"/>
+      <w:lvlText w:val="%2."/>
+      <w:lvlJc w:val="left"/>
+      <w:pPr>
+        <w:ind w:left="1440" w:hanging="360"/>
+      </w:pPr>
+    </w:lvl>
+    <w:lvl w:ilvl="2" w:tplc="0409001B" w:tentative="1">
+      <w:start w:val="1"/>
+      <w:numFmt w:val="lowerRoman"/>
+      <w:lvlText w:val="%3."/>
+      <w:lvlJc w:val="right"/>
+      <w:pPr>
+        <w:ind w:left="2160" w:hanging="180"/>
+      </w:pPr>
+    </w:lvl>
+    <w:lvl w:ilvl="3" w:tplc="0409000F" w:tentative="1">
+      <w:start w:val="1"/>
+      <w:numFmt w:val="decimal"/>
+      <w:lvlText w:val="%4."/>
+      <w:lvlJc w:val="left"/>
+      <w:pPr>
+        <w:ind w:left="2880" w:hanging="360"/>
+      </w:pPr>
+    </w:lvl>
+    <w:lvl w:ilvl="4" w:tplc="04090019" w:tentative="1">
+      <w:start w:val="1"/>
+      <w:numFmt w:val="lowerLetter"/>
+      <w:lvlText w:val="%5."/>
+      <w:lvlJc w:val="left"/>
+      <w:pPr>
+        <w:ind w:left="3600" w:hanging="360"/>
+      </w:pPr>
+    </w:lvl>
+    <w:lvl w:ilvl="5" w:tplc="0409001B" w:tentative="1">
+      <w:start w:val="1"/>
+      <w:numFmt w:val="lowerRoman"/>
+      <w:lvlText w:val="%6."/>
+      <w:lvlJc w:val="right"/>
+      <w:pPr>
+        <w:ind w:left="4320" w:hanging="180"/>
+      </w:pPr>
+    </w:lvl>
+    <w:lvl w:ilvl="6" w:tplc="0409000F" w:tentative="1">
+      <w:start w:val="1"/>
+      <w:numFmt w:val="decimal"/>
+      <w:lvlText w:val="%7."/>
+      <w:lvlJc w:val="left"/>
+      <w:pPr>
+        <w:ind w:left="5040" w:hanging="360"/>
+      </w:pPr>
+    </w:lvl>
+    <w:lvl w:ilvl="7" w:tplc="04090019" w:tentative="1">
+      <w:start w:val="1"/>
+      <w:numFmt w:val="lowerLetter"/>
+      <w:lvlText w:val="%8."/>
+      <w:lvlJc w:val="left"/>
+      <w:pPr>
+        <w:ind w:left="5760" w:hanging="360"/>
+      </w:pPr>
+    </w:lvl>
+    <w:lvl w:ilvl="8" w:tplc="0409001B" w:tentative="1">
+      <w:start w:val="1"/>
+      <w:numFmt w:val="lowerRoman"/>
+      <w:lvlText w:val="%9."/>
+      <w:lvlJc w:val="right"/>
+      <w:pPr>
+        <w:ind w:left="6480" w:hanging="180"/>
+      </w:pPr>
+    </w:lvl>
+  </w:abstractNum>
+  <w:abstractNum w:abstractNumId="3" w15:restartNumberingAfterBreak="0">
+    <w:nsid w:val="325822E9"/>
+    <w:multiLevelType w:val="hybridMultilevel"/>
+    <w:tmpl w:val="34D68016"/>
+    <w:lvl w:ilvl="0" w:tplc="0409000F">
+      <w:start w:val="1"/>
+      <w:numFmt w:val="decimal"/>
+      <w:lvlText w:val="%1."/>
+      <w:lvlJc w:val="left"/>
+      <w:pPr>
+        <w:ind w:left="720" w:hanging="360"/>
+      </w:pPr>
+      <w:rPr>
+        <w:rFonts w:hint="default"/>
+      </w:rPr>
+    </w:lvl>
+    <w:lvl w:ilvl="1" w:tplc="04090019">
+      <w:start w:val="1"/>
+      <w:numFmt w:val="lowerLetter"/>
+      <w:lvlText w:val="%2."/>
+      <w:lvlJc w:val="left"/>
+      <w:pPr>
+        <w:ind w:left="1440" w:hanging="360"/>
+      </w:pPr>
+    </w:lvl>
+    <w:lvl w:ilvl="2" w:tplc="0409001B">
+      <w:start w:val="1"/>
+      <w:numFmt w:val="lowerRoman"/>
+      <w:lvlText w:val="%3."/>
+      <w:lvlJc w:val="right"/>
+      <w:pPr>
+        <w:ind w:left="2160" w:hanging="180"/>
+      </w:pPr>
+    </w:lvl>
+    <w:lvl w:ilvl="3" w:tplc="0409000F">
+      <w:start w:val="1"/>
+      <w:numFmt w:val="decimal"/>
+      <w:lvlText w:val="%4."/>
+      <w:lvlJc w:val="left"/>
+      <w:pPr>
+        <w:ind w:left="2880" w:hanging="360"/>
+      </w:pPr>
+    </w:lvl>
+    <w:lvl w:ilvl="4" w:tplc="04090019">
+      <w:start w:val="1"/>
+      <w:numFmt w:val="lowerLetter"/>
+      <w:lvlText w:val="%5."/>
+      <w:lvlJc w:val="left"/>
+      <w:pPr>
+        <w:ind w:left="3600" w:hanging="360"/>
+      </w:pPr>
+    </w:lvl>
+    <w:lvl w:ilvl="5" w:tplc="0409001B" w:tentative="1">
+      <w:start w:val="1"/>
+      <w:numFmt w:val="lowerRoman"/>
+      <w:lvlText w:val="%6."/>
+      <w:lvlJc w:val="right"/>
+      <w:pPr>
+        <w:ind w:left="4320" w:hanging="180"/>
+      </w:pPr>
+    </w:lvl>
+    <w:lvl w:ilvl="6" w:tplc="0409000F" w:tentative="1">
+      <w:start w:val="1"/>
+      <w:numFmt w:val="decimal"/>
+      <w:lvlText w:val="%7."/>
+      <w:lvlJc w:val="left"/>
+      <w:pPr>
+        <w:ind w:left="5040" w:hanging="360"/>
+      </w:pPr>
+    </w:lvl>
+    <w:lvl w:ilvl="7" w:tplc="04090019" w:tentative="1">
+      <w:start w:val="1"/>
+      <w:numFmt w:val="lowerLetter"/>
+      <w:lvlText w:val="%8."/>
+      <w:lvlJc w:val="left"/>
+      <w:pPr>
+        <w:ind w:left="5760" w:hanging="360"/>
+      </w:pPr>
+    </w:lvl>
+    <w:lvl w:ilvl="8" w:tplc="0409001B" w:tentative="1">
+      <w:start w:val="1"/>
+      <w:numFmt w:val="lowerRoman"/>
+      <w:lvlText w:val="%9."/>
+      <w:lvlJc w:val="right"/>
+      <w:pPr>
+        <w:ind w:left="6480" w:hanging="180"/>
+      </w:pPr>
+    </w:lvl>
+  </w:abstractNum>
+  <w:abstractNum w:abstractNumId="4" w15:restartNumberingAfterBreak="0">
+    <w:nsid w:val="4CEE1777"/>
+    <w:multiLevelType w:val="hybridMultilevel"/>
+    <w:tmpl w:val="B3ECDF52"/>
+    <w:lvl w:ilvl="0" w:tplc="0409000F">
+      <w:start w:val="1"/>
+      <w:numFmt w:val="decimal"/>
+      <w:lvlText w:val="%1."/>
+      <w:lvlJc w:val="left"/>
+      <w:pPr>
+        <w:ind w:left="720" w:hanging="360"/>
+      </w:pPr>
+      <w:rPr>
+        <w:rFonts w:hint="default"/>
+      </w:rPr>
+    </w:lvl>
+    <w:lvl w:ilvl="1" w:tplc="04090019">
+      <w:start w:val="1"/>
+      <w:numFmt w:val="lowerLetter"/>
+      <w:lvlText w:val="%2."/>
+      <w:lvlJc w:val="left"/>
+      <w:pPr>
+        <w:ind w:left="1440" w:hanging="360"/>
+      </w:pPr>
+    </w:lvl>
+    <w:lvl w:ilvl="2" w:tplc="0409001B" w:tentative="1">
+      <w:start w:val="1"/>
+      <w:numFmt w:val="lowerRoman"/>
+      <w:lvlText w:val="%3."/>
+      <w:lvlJc w:val="right"/>
+      <w:pPr>
+        <w:ind w:left="2160" w:hanging="180"/>
+      </w:pPr>
+    </w:lvl>
+    <w:lvl w:ilvl="3" w:tplc="0409000F" w:tentative="1">
+      <w:start w:val="1"/>
+      <w:numFmt w:val="decimal"/>
+      <w:lvlText w:val="%4."/>
+      <w:lvlJc w:val="left"/>
+      <w:pPr>
+        <w:ind w:left="2880" w:hanging="360"/>
+      </w:pPr>
+    </w:lvl>
+    <w:lvl w:ilvl="4" w:tplc="04090019" w:tentative="1">
+      <w:start w:val="1"/>
+      <w:numFmt w:val="lowerLetter"/>
+      <w:lvlText w:val="%5."/>
+      <w:lvlJc w:val="left"/>
+      <w:pPr>
+        <w:ind w:left="3600" w:hanging="360"/>
+      </w:pPr>
+    </w:lvl>
+    <w:lvl w:ilvl="5" w:tplc="0409001B" w:tentative="1">
+      <w:start w:val="1"/>
+      <w:numFmt w:val="lowerRoman"/>
+      <w:lvlText w:val="%6."/>
+      <w:lvlJc w:val="right"/>
+      <w:pPr>
+        <w:ind w:left="4320" w:hanging="180"/>
+      </w:pPr>
+    </w:lvl>
+    <w:lvl w:ilvl="6" w:tplc="0409000F" w:tentative="1">
+      <w:start w:val="1"/>
+      <w:numFmt w:val="decimal"/>
+      <w:lvlText w:val="%7."/>
+      <w:lvlJc w:val="left"/>
+      <w:pPr>
+        <w:ind w:left="5040" w:hanging="360"/>
+      </w:pPr>
+    </w:lvl>
+    <w:lvl w:ilvl="7" w:tplc="04090019" w:tentative="1">
+      <w:start w:val="1"/>
+      <w:numFmt w:val="lowerLetter"/>
+      <w:lvlText w:val="%8."/>
+      <w:lvlJc w:val="left"/>
+      <w:pPr>
+        <w:ind w:left="5760" w:hanging="360"/>
+      </w:pPr>
+    </w:lvl>
+    <w:lvl w:ilvl="8" w:tplc="0409001B" w:tentative="1">
+      <w:start w:val="1"/>
+      <w:numFmt w:val="lowerRoman"/>
+      <w:lvlText w:val="%9."/>
+      <w:lvlJc w:val="right"/>
+      <w:pPr>
+        <w:ind w:left="6480" w:hanging="180"/>
+      </w:pPr>
+    </w:lvl>
+  </w:abstractNum>
+  <w:abstractNum w:abstractNumId="5" w15:restartNumberingAfterBreak="0">
     <w:nsid w:val="51DC3AFA"/>
     <w:multiLevelType w:val="hybridMultilevel"/>
     <w:tmpl w:val="919A2410"/>
@@ -2418,7 +4781,7 @@
       </w:rPr>
     </w:lvl>
   </w:abstractNum>
-  <w:abstractNum w:abstractNumId="2" w15:restartNumberingAfterBreak="0">
+  <w:abstractNum w:abstractNumId="6" w15:restartNumberingAfterBreak="0">
     <w:nsid w:val="76061C2D"/>
     <w:multiLevelType w:val="hybridMultilevel"/>
     <w:tmpl w:val="0BEE1516"/>
@@ -2532,12 +4895,24 @@
     </w:lvl>
   </w:abstractNum>
   <w:num w:numId="1" w16cid:durableId="1423647070">
-    <w:abstractNumId w:val="2"/>
+    <w:abstractNumId w:val="6"/>
   </w:num>
   <w:num w:numId="2" w16cid:durableId="747460350">
     <w:abstractNumId w:val="0"/>
   </w:num>
   <w:num w:numId="3" w16cid:durableId="400829321">
+    <w:abstractNumId w:val="5"/>
+  </w:num>
+  <w:num w:numId="4" w16cid:durableId="1164780171">
+    <w:abstractNumId w:val="4"/>
+  </w:num>
+  <w:num w:numId="5" w16cid:durableId="197403260">
+    <w:abstractNumId w:val="2"/>
+  </w:num>
+  <w:num w:numId="6" w16cid:durableId="326133937">
+    <w:abstractNumId w:val="3"/>
+  </w:num>
+  <w:num w:numId="7" w16cid:durableId="798425693">
     <w:abstractNumId w:val="1"/>
   </w:num>
 </w:numbering>
@@ -3144,6 +5519,7 @@
   <w:style w:type="character" w:default="1" w:styleId="DefaultParagraphFont">
     <w:name w:val="Default Paragraph Font"/>
     <w:uiPriority w:val="1"/>
+    <w:semiHidden/>
     <w:unhideWhenUsed/>
   </w:style>
   <w:style w:type="table" w:default="1" w:styleId="TableNormal">

</xml_diff>